<commit_message>
modification produits avec choix visible ou non, bugfix requete commande + word
</commit_message>
<xml_diff>
--- a/docs_utilisation/comment_utiliser_modifier_produit.docx
+++ b/docs_utilisation/comment_utiliser_modifier_produit.docx
@@ -77,39 +77,745 @@
           <w:sz w:val="30"/>
           <w:szCs w:val="30"/>
         </w:rPr>
-        <w:t>Comment utiliser modifier produits ?</w:t>
-      </w:r>
-    </w:p>
-    <w:p>
-      <w:pPr>
-        <w:jc w:val="center"/>
+        <w:t xml:space="preserve">Comment utiliser </w:t>
+      </w:r>
+      <w:r>
         <w:rPr>
           <w:sz w:val="30"/>
           <w:szCs w:val="30"/>
         </w:rPr>
-      </w:pPr>
-    </w:p>
-    <w:p>
-      <w:pPr>
-        <w:rPr>
-          <w:sz w:val="24"/>
-          <w:szCs w:val="24"/>
-        </w:rPr>
-      </w:pPr>
-      <w:r>
-        <w:rPr>
-          <w:sz w:val="24"/>
-          <w:szCs w:val="24"/>
-        </w:rPr>
-        <w:t xml:space="preserve">Premièrement ne cliquez pas sur supprimer si vous n’êtes pas </w:t>
-      </w:r>
+        <w:t>la modification d’un</w:t>
+      </w:r>
+      <w:r>
+        <w:rPr>
+          <w:sz w:val="30"/>
+          <w:szCs w:val="30"/>
+        </w:rPr>
+        <w:t xml:space="preserve"> produit ?</w:t>
+      </w:r>
+    </w:p>
+    <w:p>
+      <w:pPr>
+        <w:jc w:val="center"/>
+        <w:rPr>
+          <w:sz w:val="30"/>
+          <w:szCs w:val="30"/>
+        </w:rPr>
+      </w:pPr>
+    </w:p>
+    <w:p>
+      <w:pPr>
+        <w:rPr>
+          <w:sz w:val="24"/>
+          <w:szCs w:val="24"/>
+        </w:rPr>
+      </w:pPr>
+      <w:r>
+        <w:rPr>
+          <w:sz w:val="24"/>
+          <w:szCs w:val="24"/>
+        </w:rPr>
+        <w:t>Premièrement vous pouvez supprimer la photo d’un produit ou là en insérant une nouvelle photo, toutes les photos de produits sont stockées dans un dossier permettant de récupérer les photos malgré qu’elle ne soit plus afficher sur le site.</w:t>
+      </w:r>
+    </w:p>
+    <w:p>
+      <w:pPr>
+        <w:rPr>
+          <w:sz w:val="24"/>
+          <w:szCs w:val="24"/>
+        </w:rPr>
+      </w:pPr>
+    </w:p>
+    <w:p>
+      <w:pPr>
+        <w:rPr>
+          <w:sz w:val="24"/>
+          <w:szCs w:val="24"/>
+        </w:rPr>
+      </w:pPr>
+      <w:r>
+        <w:rPr>
+          <w:sz w:val="24"/>
+          <w:szCs w:val="24"/>
+        </w:rPr>
+        <w:t xml:space="preserve">Si vous voulez que la description </w:t>
+      </w:r>
+      <w:r>
+        <w:rPr>
+          <w:sz w:val="24"/>
+          <w:szCs w:val="24"/>
+        </w:rPr>
+        <w:t>du produit se mette en gras sur le site pensez à mettre les caractère ‘PS’ avant le texte que vous voulez mettre en gras.</w:t>
+      </w:r>
+    </w:p>
+    <w:p>
+      <w:pPr>
+        <w:rPr>
+          <w:sz w:val="24"/>
+          <w:szCs w:val="24"/>
+        </w:rPr>
+      </w:pPr>
+    </w:p>
+    <w:p>
+      <w:pPr>
+        <w:rPr>
+          <w:sz w:val="24"/>
+          <w:szCs w:val="24"/>
+        </w:rPr>
+      </w:pPr>
+      <w:r>
+        <w:rPr>
+          <w:sz w:val="24"/>
+          <w:szCs w:val="24"/>
+        </w:rPr>
+        <w:t xml:space="preserve">Par exemple la description suivante : </w:t>
+      </w:r>
+    </w:p>
+    <w:p>
+      <w:pPr>
+        <w:rPr>
+          <w:sz w:val="24"/>
+          <w:szCs w:val="24"/>
+        </w:rPr>
+      </w:pPr>
+      <w:r>
+        <w:rPr>
+          <w:sz w:val="24"/>
+          <w:szCs w:val="24"/>
+        </w:rPr>
+        <w:t xml:space="preserve">Hauteur 17 cm. Etanche et respirante grâce à la </w:t>
+      </w:r>
+      <w:proofErr w:type="spellStart"/>
+      <w:r>
+        <w:rPr>
+          <w:sz w:val="24"/>
+          <w:szCs w:val="24"/>
+        </w:rPr>
+        <w:t>membraneGore</w:t>
+      </w:r>
+      <w:proofErr w:type="spellEnd"/>
+      <w:r>
+        <w:rPr>
+          <w:sz w:val="24"/>
+          <w:szCs w:val="24"/>
+        </w:rPr>
+        <w:t xml:space="preserve"> Tex. Doublure résistante à l’abrasion, avec un bon </w:t>
+      </w:r>
+      <w:proofErr w:type="spellStart"/>
+      <w:r>
+        <w:rPr>
+          <w:sz w:val="24"/>
+          <w:szCs w:val="24"/>
+        </w:rPr>
+        <w:t>con-fort</w:t>
+      </w:r>
+      <w:proofErr w:type="spellEnd"/>
+      <w:r>
+        <w:rPr>
+          <w:sz w:val="24"/>
+          <w:szCs w:val="24"/>
+        </w:rPr>
+        <w:t xml:space="preserve"> thermique. </w:t>
+      </w:r>
+      <w:proofErr w:type="spellStart"/>
+      <w:r>
+        <w:rPr>
+          <w:sz w:val="24"/>
+          <w:szCs w:val="24"/>
+        </w:rPr>
+        <w:t>Antistatique.Composition</w:t>
+      </w:r>
+      <w:proofErr w:type="spellEnd"/>
+      <w:r>
+        <w:rPr>
+          <w:sz w:val="24"/>
+          <w:szCs w:val="24"/>
+        </w:rPr>
+        <w:t xml:space="preserve"> cuir/PU/</w:t>
+      </w:r>
+      <w:proofErr w:type="spellStart"/>
+      <w:r>
+        <w:rPr>
+          <w:sz w:val="24"/>
+          <w:szCs w:val="24"/>
+        </w:rPr>
+        <w:t>caoutchouc.Pointure</w:t>
+      </w:r>
+      <w:proofErr w:type="spellEnd"/>
+      <w:r>
+        <w:rPr>
+          <w:sz w:val="24"/>
+          <w:szCs w:val="24"/>
+        </w:rPr>
+        <w:t xml:space="preserve"> 35 à 47</w:t>
+      </w:r>
+      <w:r>
+        <w:rPr>
+          <w:sz w:val="24"/>
+          <w:szCs w:val="24"/>
+        </w:rPr>
+        <w:t xml:space="preserve"> </w:t>
+      </w:r>
+      <w:r>
+        <w:rPr>
+          <w:sz w:val="24"/>
+          <w:szCs w:val="24"/>
+        </w:rPr>
+        <w:t>PS : Ces chaussures ne sont pas des EPI et ne peuvent</w:t>
+      </w:r>
+      <w:r>
+        <w:rPr>
+          <w:sz w:val="24"/>
+          <w:szCs w:val="24"/>
+        </w:rPr>
+        <w:t xml:space="preserve"> </w:t>
+      </w:r>
+      <w:r>
+        <w:rPr>
+          <w:sz w:val="24"/>
+          <w:szCs w:val="24"/>
+        </w:rPr>
+        <w:t>donc pas être portées sur les chantiers.</w:t>
+      </w:r>
+    </w:p>
+    <w:p>
+      <w:pPr>
+        <w:rPr>
+          <w:sz w:val="24"/>
+          <w:szCs w:val="24"/>
+        </w:rPr>
+      </w:pPr>
+    </w:p>
+    <w:p>
+      <w:pPr>
+        <w:rPr>
+          <w:sz w:val="24"/>
+          <w:szCs w:val="24"/>
+        </w:rPr>
+      </w:pPr>
+      <w:r>
+        <w:rPr>
+          <w:sz w:val="24"/>
+          <w:szCs w:val="24"/>
+        </w:rPr>
+        <w:t xml:space="preserve">Va apparaitre comme tel sur le site : </w:t>
+      </w:r>
+    </w:p>
+    <w:p>
+      <w:pPr>
+        <w:rPr>
+          <w:b/>
+          <w:bCs/>
+          <w:sz w:val="24"/>
+          <w:szCs w:val="24"/>
+        </w:rPr>
+      </w:pPr>
+      <w:r>
+        <w:rPr>
+          <w:sz w:val="24"/>
+          <w:szCs w:val="24"/>
+        </w:rPr>
+        <w:t xml:space="preserve">Hauteur 17 cm. Etanche et respirante grâce à la </w:t>
+      </w:r>
+      <w:proofErr w:type="spellStart"/>
+      <w:r>
+        <w:rPr>
+          <w:sz w:val="24"/>
+          <w:szCs w:val="24"/>
+        </w:rPr>
+        <w:t>membraneGore</w:t>
+      </w:r>
+      <w:proofErr w:type="spellEnd"/>
+      <w:r>
+        <w:rPr>
+          <w:sz w:val="24"/>
+          <w:szCs w:val="24"/>
+        </w:rPr>
+        <w:t xml:space="preserve"> Tex. Doublure résistante à l’abrasion, avec un bon </w:t>
+      </w:r>
+      <w:proofErr w:type="spellStart"/>
+      <w:r>
+        <w:rPr>
+          <w:sz w:val="24"/>
+          <w:szCs w:val="24"/>
+        </w:rPr>
+        <w:t>con-fort</w:t>
+      </w:r>
+      <w:proofErr w:type="spellEnd"/>
+      <w:r>
+        <w:rPr>
+          <w:sz w:val="24"/>
+          <w:szCs w:val="24"/>
+        </w:rPr>
+        <w:t xml:space="preserve"> thermique. </w:t>
+      </w:r>
+      <w:proofErr w:type="spellStart"/>
+      <w:r>
+        <w:rPr>
+          <w:sz w:val="24"/>
+          <w:szCs w:val="24"/>
+        </w:rPr>
+        <w:t>Antistatique.Composition</w:t>
+      </w:r>
+      <w:proofErr w:type="spellEnd"/>
+      <w:r>
+        <w:rPr>
+          <w:sz w:val="24"/>
+          <w:szCs w:val="24"/>
+        </w:rPr>
+        <w:t xml:space="preserve"> cuir/PU/</w:t>
+      </w:r>
+      <w:proofErr w:type="spellStart"/>
+      <w:r>
+        <w:rPr>
+          <w:sz w:val="24"/>
+          <w:szCs w:val="24"/>
+        </w:rPr>
+        <w:t>caoutchouc.Pointure</w:t>
+      </w:r>
+      <w:proofErr w:type="spellEnd"/>
+      <w:r>
+        <w:rPr>
+          <w:sz w:val="24"/>
+          <w:szCs w:val="24"/>
+        </w:rPr>
+        <w:t xml:space="preserve"> 35 à 47</w:t>
+      </w:r>
+      <w:r>
+        <w:rPr>
+          <w:sz w:val="24"/>
+          <w:szCs w:val="24"/>
+        </w:rPr>
+        <w:t xml:space="preserve"> </w:t>
+      </w:r>
+      <w:r>
+        <w:rPr>
+          <w:b/>
+          <w:bCs/>
+          <w:sz w:val="24"/>
+          <w:szCs w:val="24"/>
+        </w:rPr>
+        <w:t>PS : Ces chaussures ne sont pas des EPI et ne peuvent</w:t>
+      </w:r>
+      <w:r>
+        <w:rPr>
+          <w:b/>
+          <w:bCs/>
+          <w:sz w:val="24"/>
+          <w:szCs w:val="24"/>
+        </w:rPr>
+        <w:t xml:space="preserve"> </w:t>
+      </w:r>
+      <w:r>
+        <w:rPr>
+          <w:b/>
+          <w:bCs/>
+          <w:sz w:val="24"/>
+          <w:szCs w:val="24"/>
+        </w:rPr>
+        <w:t>donc pas être portées sur les chantiers.</w:t>
+      </w:r>
+    </w:p>
+    <w:p>
+      <w:pPr>
+        <w:rPr>
+          <w:b/>
+          <w:bCs/>
+          <w:sz w:val="24"/>
+          <w:szCs w:val="24"/>
+        </w:rPr>
+      </w:pPr>
+    </w:p>
+    <w:p>
+      <w:pPr>
+        <w:rPr>
+          <w:sz w:val="24"/>
+          <w:szCs w:val="24"/>
+        </w:rPr>
+      </w:pPr>
+      <w:r>
+        <w:rPr>
+          <w:sz w:val="24"/>
+          <w:szCs w:val="24"/>
+        </w:rPr>
+        <w:t>Vous pouvez ajouter des tailles et en supprimer mais vous pouvez aussi en créer comme dans l’onglet ‘Ajout produit’.</w:t>
+      </w:r>
+    </w:p>
+    <w:p>
+      <w:pPr>
+        <w:rPr>
+          <w:sz w:val="24"/>
+          <w:szCs w:val="24"/>
+        </w:rPr>
+      </w:pPr>
+    </w:p>
+    <w:p>
+      <w:pPr>
+        <w:rPr>
+          <w:sz w:val="24"/>
+          <w:szCs w:val="24"/>
+        </w:rPr>
+      </w:pPr>
+    </w:p>
+    <w:p>
+      <w:pPr>
+        <w:rPr>
+          <w:sz w:val="24"/>
+          <w:szCs w:val="24"/>
+        </w:rPr>
+      </w:pPr>
+    </w:p>
+    <w:p>
+      <w:pPr>
+        <w:rPr>
+          <w:sz w:val="24"/>
+          <w:szCs w:val="24"/>
+        </w:rPr>
+      </w:pPr>
+    </w:p>
+    <w:p>
+      <w:pPr>
+        <w:rPr>
+          <w:sz w:val="24"/>
+          <w:szCs w:val="24"/>
+        </w:rPr>
+      </w:pPr>
+      <w:r>
+        <w:rPr>
+          <w:noProof/>
+        </w:rPr>
+        <w:lastRenderedPageBreak/>
+        <w:drawing>
+          <wp:inline distT="0" distB="0" distL="0" distR="0" wp14:anchorId="0FE7CDBD" wp14:editId="4ACC891A">
+            <wp:extent cx="3819525" cy="571500"/>
+            <wp:effectExtent l="0" t="0" r="9525" b="0"/>
+            <wp:docPr id="1" name="Image 1"/>
+            <wp:cNvGraphicFramePr>
+              <a:graphicFrameLocks xmlns:a="http://schemas.openxmlformats.org/drawingml/2006/main" noChangeAspect="1"/>
+            </wp:cNvGraphicFramePr>
+            <a:graphic xmlns:a="http://schemas.openxmlformats.org/drawingml/2006/main">
+              <a:graphicData uri="http://schemas.openxmlformats.org/drawingml/2006/picture">
+                <pic:pic xmlns:pic="http://schemas.openxmlformats.org/drawingml/2006/picture">
+                  <pic:nvPicPr>
+                    <pic:cNvPr id="1" name=""/>
+                    <pic:cNvPicPr/>
+                  </pic:nvPicPr>
+                  <pic:blipFill>
+                    <a:blip r:embed="rId7"/>
+                    <a:stretch>
+                      <a:fillRect/>
+                    </a:stretch>
+                  </pic:blipFill>
+                  <pic:spPr>
+                    <a:xfrm>
+                      <a:off x="0" y="0"/>
+                      <a:ext cx="3819525" cy="571500"/>
+                    </a:xfrm>
+                    <a:prstGeom prst="rect">
+                      <a:avLst/>
+                    </a:prstGeom>
+                  </pic:spPr>
+                </pic:pic>
+              </a:graphicData>
+            </a:graphic>
+          </wp:inline>
+        </w:drawing>
+      </w:r>
+    </w:p>
+    <w:p>
+      <w:pPr>
+        <w:rPr>
+          <w:sz w:val="24"/>
+          <w:szCs w:val="24"/>
+        </w:rPr>
+      </w:pPr>
+    </w:p>
+    <w:p>
+      <w:pPr>
+        <w:rPr>
+          <w:sz w:val="24"/>
+          <w:szCs w:val="24"/>
+        </w:rPr>
+      </w:pPr>
+      <w:r>
+        <w:rPr>
+          <w:sz w:val="24"/>
+          <w:szCs w:val="24"/>
+        </w:rPr>
+        <w:t>Ces deux boutons servent à afficher le produit ou non dans le catalogue, si le produit est visible tout ceux qui ont accès au produit suivant leurs métier le verrons, si le produit est en ‘non visible’ alors personne à part les Administrateurs verront le produit.</w:t>
+      </w:r>
+    </w:p>
+    <w:p>
+      <w:pPr>
+        <w:rPr>
+          <w:sz w:val="24"/>
+          <w:szCs w:val="24"/>
+        </w:rPr>
+      </w:pPr>
+    </w:p>
+    <w:p>
+      <w:pPr>
+        <w:rPr>
+          <w:sz w:val="24"/>
+          <w:szCs w:val="24"/>
+        </w:rPr>
+      </w:pPr>
+      <w:r>
+        <w:rPr>
+          <w:sz w:val="24"/>
+          <w:szCs w:val="24"/>
+        </w:rPr>
+        <w:t xml:space="preserve">Cela sert principalement aux casques si celui-ci ne doit pas être commander chaque année tout en gardant les produits dans les catalogues. </w:t>
+      </w:r>
+    </w:p>
+    <w:p>
+      <w:pPr>
+        <w:rPr>
+          <w:sz w:val="24"/>
+          <w:szCs w:val="24"/>
+        </w:rPr>
+      </w:pPr>
+    </w:p>
+    <w:p>
+      <w:pPr>
+        <w:rPr>
+          <w:sz w:val="24"/>
+          <w:szCs w:val="24"/>
+        </w:rPr>
+      </w:pPr>
+      <w:r>
+        <w:rPr>
+          <w:sz w:val="24"/>
+          <w:szCs w:val="24"/>
+        </w:rPr>
+        <w:t>POUR SUPPRIMER UN PRODUIT :</w:t>
+      </w:r>
+    </w:p>
+    <w:p>
+      <w:pPr>
+        <w:rPr>
+          <w:sz w:val="24"/>
+          <w:szCs w:val="24"/>
+        </w:rPr>
+      </w:pPr>
+      <w:r>
+        <w:rPr>
+          <w:sz w:val="24"/>
+          <w:szCs w:val="24"/>
+        </w:rPr>
+        <w:t>La suppression de produit est disponible seulement hors de la date des commandes</w:t>
+      </w:r>
+      <w:r>
+        <w:rPr>
+          <w:sz w:val="24"/>
+          <w:szCs w:val="24"/>
+        </w:rPr>
+        <w:t>, une fois la date des commandes fini vous aurez un bouton en bas à droite de la page ‘Supprimer le produit’</w:t>
+      </w:r>
+    </w:p>
+    <w:p>
+      <w:pPr>
+        <w:rPr>
+          <w:sz w:val="24"/>
+          <w:szCs w:val="24"/>
+        </w:rPr>
+      </w:pPr>
+    </w:p>
+    <w:p>
+      <w:pPr>
+        <w:rPr>
+          <w:sz w:val="24"/>
+          <w:szCs w:val="24"/>
+        </w:rPr>
+      </w:pPr>
+      <w:r>
+        <w:rPr>
+          <w:sz w:val="24"/>
+          <w:szCs w:val="24"/>
+        </w:rPr>
+        <w:t>Exemple :</w:t>
+      </w:r>
+    </w:p>
+    <w:p>
+      <w:pPr>
+        <w:rPr>
+          <w:sz w:val="24"/>
+          <w:szCs w:val="24"/>
+        </w:rPr>
+      </w:pPr>
+      <w:r>
+        <w:rPr>
+          <w:noProof/>
+        </w:rPr>
+        <w:drawing>
+          <wp:inline distT="0" distB="0" distL="0" distR="0" wp14:anchorId="7E54844B" wp14:editId="1846B99A">
+            <wp:extent cx="5760720" cy="3242310"/>
+            <wp:effectExtent l="0" t="0" r="0" b="0"/>
+            <wp:docPr id="2" name="Image 2" descr="Une image contenant Site web&#10;&#10;Description générée automatiquement"/>
+            <wp:cNvGraphicFramePr>
+              <a:graphicFrameLocks xmlns:a="http://schemas.openxmlformats.org/drawingml/2006/main" noChangeAspect="1"/>
+            </wp:cNvGraphicFramePr>
+            <a:graphic xmlns:a="http://schemas.openxmlformats.org/drawingml/2006/main">
+              <a:graphicData uri="http://schemas.openxmlformats.org/drawingml/2006/picture">
+                <pic:pic xmlns:pic="http://schemas.openxmlformats.org/drawingml/2006/picture">
+                  <pic:nvPicPr>
+                    <pic:cNvPr id="2" name="Image 2" descr="Une image contenant Site web&#10;&#10;Description générée automatiquement"/>
+                    <pic:cNvPicPr/>
+                  </pic:nvPicPr>
+                  <pic:blipFill>
+                    <a:blip r:embed="rId8"/>
+                    <a:stretch>
+                      <a:fillRect/>
+                    </a:stretch>
+                  </pic:blipFill>
+                  <pic:spPr>
+                    <a:xfrm>
+                      <a:off x="0" y="0"/>
+                      <a:ext cx="5760720" cy="3242310"/>
+                    </a:xfrm>
+                    <a:prstGeom prst="rect">
+                      <a:avLst/>
+                    </a:prstGeom>
+                  </pic:spPr>
+                </pic:pic>
+              </a:graphicData>
+            </a:graphic>
+          </wp:inline>
+        </w:drawing>
+      </w:r>
+    </w:p>
+    <w:p>
+      <w:pPr>
+        <w:rPr>
+          <w:sz w:val="24"/>
+          <w:szCs w:val="24"/>
+        </w:rPr>
+      </w:pPr>
+    </w:p>
+    <w:p>
+      <w:pPr>
+        <w:rPr>
+          <w:sz w:val="24"/>
+          <w:szCs w:val="24"/>
+        </w:rPr>
+      </w:pPr>
+    </w:p>
+    <w:p>
+      <w:pPr>
+        <w:rPr>
+          <w:b/>
+          <w:bCs/>
+          <w:sz w:val="24"/>
+          <w:szCs w:val="24"/>
+        </w:rPr>
+      </w:pPr>
+    </w:p>
+    <w:p>
+      <w:pPr>
+        <w:rPr>
+          <w:sz w:val="24"/>
+          <w:szCs w:val="24"/>
+        </w:rPr>
+      </w:pPr>
+    </w:p>
+    <w:p>
+      <w:pPr>
+        <w:rPr>
+          <w:sz w:val="24"/>
+          <w:szCs w:val="24"/>
+        </w:rPr>
+      </w:pPr>
+      <w:r>
+        <w:rPr>
+          <w:sz w:val="24"/>
+          <w:szCs w:val="24"/>
+        </w:rPr>
+        <w:lastRenderedPageBreak/>
+        <w:t>Pour joindre/modifier une photo veuillez respecter les règles suivantes :</w:t>
+      </w:r>
+    </w:p>
+    <w:p>
+      <w:pPr>
+        <w:rPr>
+          <w:sz w:val="24"/>
+          <w:szCs w:val="24"/>
+        </w:rPr>
+      </w:pPr>
+      <w:r>
+        <w:rPr>
+          <w:sz w:val="24"/>
+          <w:szCs w:val="24"/>
+        </w:rPr>
+        <w:t>-La photo à une extension en .jpg où .png</w:t>
+      </w:r>
+    </w:p>
+    <w:p>
+      <w:pPr>
+        <w:rPr>
+          <w:sz w:val="24"/>
+          <w:szCs w:val="24"/>
+        </w:rPr>
+      </w:pPr>
+      <w:r>
+        <w:rPr>
+          <w:sz w:val="24"/>
+          <w:szCs w:val="24"/>
+        </w:rPr>
+        <w:t>-La photo ne doit pas faire une taille supérieure ou équivalente à 1Mo</w:t>
+      </w:r>
+    </w:p>
+    <w:p>
+      <w:pPr>
+        <w:rPr>
+          <w:sz w:val="24"/>
+          <w:szCs w:val="24"/>
+        </w:rPr>
+      </w:pPr>
+      <w:r>
+        <w:rPr>
+          <w:sz w:val="24"/>
+          <w:szCs w:val="24"/>
+        </w:rPr>
+        <w:t xml:space="preserve">-Essayez de mettre une photo qui à des dimensions carrées </w:t>
+      </w:r>
+    </w:p>
+    <w:p>
+      <w:pPr>
+        <w:rPr>
+          <w:sz w:val="24"/>
+          <w:szCs w:val="24"/>
+        </w:rPr>
+      </w:pPr>
+    </w:p>
+    <w:p>
+      <w:pPr>
+        <w:rPr>
+          <w:sz w:val="24"/>
+          <w:szCs w:val="24"/>
+        </w:rPr>
+      </w:pPr>
+      <w:r>
+        <w:rPr>
+          <w:sz w:val="24"/>
+          <w:szCs w:val="24"/>
+        </w:rPr>
+        <w:t xml:space="preserve">Comment savoir si une photo à des dimensions plus ou moins carré ? </w:t>
+      </w:r>
+    </w:p>
+    <w:p>
+      <w:pPr>
+        <w:rPr>
+          <w:sz w:val="24"/>
+          <w:szCs w:val="24"/>
+        </w:rPr>
+      </w:pPr>
       <w:proofErr w:type="gramStart"/>
       <w:r>
         <w:rPr>
           <w:sz w:val="24"/>
           <w:szCs w:val="24"/>
         </w:rPr>
-        <w:t>sur</w:t>
+        <w:t>Clique droit</w:t>
       </w:r>
       <w:proofErr w:type="gramEnd"/>
       <w:r>
@@ -117,7 +823,498 @@
           <w:sz w:val="24"/>
           <w:szCs w:val="24"/>
         </w:rPr>
-        <w:t xml:space="preserve"> de supprimer le produit car cela ne mettra aucune alerte tel que ‘</w:t>
+        <w:t xml:space="preserve"> sur votre photo puis aller dans ‘propriétés’</w:t>
+      </w:r>
+    </w:p>
+    <w:p>
+      <w:pPr>
+        <w:rPr>
+          <w:sz w:val="24"/>
+          <w:szCs w:val="24"/>
+        </w:rPr>
+      </w:pPr>
+      <w:r>
+        <w:rPr>
+          <w:noProof/>
+        </w:rPr>
+        <w:drawing>
+          <wp:inline distT="0" distB="0" distL="0" distR="0" wp14:anchorId="3110B8A7" wp14:editId="6988A420">
+            <wp:extent cx="5000625" cy="6038850"/>
+            <wp:effectExtent l="0" t="0" r="9525" b="0"/>
+            <wp:docPr id="3" name="Image 3"/>
+            <wp:cNvGraphicFramePr>
+              <a:graphicFrameLocks xmlns:a="http://schemas.openxmlformats.org/drawingml/2006/main" noChangeAspect="1"/>
+            </wp:cNvGraphicFramePr>
+            <a:graphic xmlns:a="http://schemas.openxmlformats.org/drawingml/2006/main">
+              <a:graphicData uri="http://schemas.openxmlformats.org/drawingml/2006/picture">
+                <pic:pic xmlns:pic="http://schemas.openxmlformats.org/drawingml/2006/picture">
+                  <pic:nvPicPr>
+                    <pic:cNvPr id="1" name=""/>
+                    <pic:cNvPicPr/>
+                  </pic:nvPicPr>
+                  <pic:blipFill>
+                    <a:blip r:embed="rId9"/>
+                    <a:stretch>
+                      <a:fillRect/>
+                    </a:stretch>
+                  </pic:blipFill>
+                  <pic:spPr>
+                    <a:xfrm>
+                      <a:off x="0" y="0"/>
+                      <a:ext cx="5000625" cy="6038850"/>
+                    </a:xfrm>
+                    <a:prstGeom prst="rect">
+                      <a:avLst/>
+                    </a:prstGeom>
+                  </pic:spPr>
+                </pic:pic>
+              </a:graphicData>
+            </a:graphic>
+          </wp:inline>
+        </w:drawing>
+      </w:r>
+    </w:p>
+    <w:p>
+      <w:pPr>
+        <w:rPr>
+          <w:sz w:val="24"/>
+          <w:szCs w:val="24"/>
+        </w:rPr>
+      </w:pPr>
+    </w:p>
+    <w:p>
+      <w:pPr>
+        <w:rPr>
+          <w:sz w:val="24"/>
+          <w:szCs w:val="24"/>
+        </w:rPr>
+      </w:pPr>
+    </w:p>
+    <w:p>
+      <w:pPr>
+        <w:rPr>
+          <w:noProof/>
+        </w:rPr>
+      </w:pPr>
+      <w:r>
+        <w:rPr>
+          <w:noProof/>
+        </w:rPr>
+        <w:lastRenderedPageBreak/>
+        <w:t>Ensuite aller dans détails</w:t>
+      </w:r>
+    </w:p>
+    <w:p>
+      <w:pPr>
+        <w:rPr>
+          <w:sz w:val="24"/>
+          <w:szCs w:val="24"/>
+        </w:rPr>
+      </w:pPr>
+      <w:r>
+        <w:rPr>
+          <w:noProof/>
+        </w:rPr>
+        <w:drawing>
+          <wp:inline distT="0" distB="0" distL="0" distR="0" wp14:anchorId="798B9C80" wp14:editId="7BFFE228">
+            <wp:extent cx="4362450" cy="4781550"/>
+            <wp:effectExtent l="0" t="0" r="0" b="0"/>
+            <wp:docPr id="4" name="Image 4"/>
+            <wp:cNvGraphicFramePr>
+              <a:graphicFrameLocks xmlns:a="http://schemas.openxmlformats.org/drawingml/2006/main" noChangeAspect="1"/>
+            </wp:cNvGraphicFramePr>
+            <a:graphic xmlns:a="http://schemas.openxmlformats.org/drawingml/2006/main">
+              <a:graphicData uri="http://schemas.openxmlformats.org/drawingml/2006/picture">
+                <pic:pic xmlns:pic="http://schemas.openxmlformats.org/drawingml/2006/picture">
+                  <pic:nvPicPr>
+                    <pic:cNvPr id="1" name=""/>
+                    <pic:cNvPicPr/>
+                  </pic:nvPicPr>
+                  <pic:blipFill>
+                    <a:blip r:embed="rId10"/>
+                    <a:stretch>
+                      <a:fillRect/>
+                    </a:stretch>
+                  </pic:blipFill>
+                  <pic:spPr>
+                    <a:xfrm>
+                      <a:off x="0" y="0"/>
+                      <a:ext cx="4362450" cy="4781550"/>
+                    </a:xfrm>
+                    <a:prstGeom prst="rect">
+                      <a:avLst/>
+                    </a:prstGeom>
+                  </pic:spPr>
+                </pic:pic>
+              </a:graphicData>
+            </a:graphic>
+          </wp:inline>
+        </w:drawing>
+      </w:r>
+    </w:p>
+    <w:p>
+      <w:pPr>
+        <w:rPr>
+          <w:sz w:val="24"/>
+          <w:szCs w:val="24"/>
+        </w:rPr>
+      </w:pPr>
+      <w:r>
+        <w:rPr>
+          <w:sz w:val="24"/>
+          <w:szCs w:val="24"/>
+        </w:rPr>
+        <w:t xml:space="preserve">Puis regardez si la Largeur et la Hauteur ont deux valeurs qui sont proches voir égaux, si cela est le cas alors votre photo à les dimensions d’un carré, plus les valeurs seront </w:t>
+      </w:r>
+      <w:proofErr w:type="gramStart"/>
+      <w:r>
+        <w:rPr>
+          <w:sz w:val="24"/>
+          <w:szCs w:val="24"/>
+        </w:rPr>
+        <w:t>éloignés</w:t>
+      </w:r>
+      <w:proofErr w:type="gramEnd"/>
+      <w:r>
+        <w:rPr>
+          <w:sz w:val="24"/>
+          <w:szCs w:val="24"/>
+        </w:rPr>
+        <w:t xml:space="preserve"> plus la photo aura un rendu déformé dans le site.</w:t>
+      </w:r>
+    </w:p>
+    <w:p>
+      <w:pPr>
+        <w:rPr>
+          <w:color w:val="FF0000"/>
+          <w:sz w:val="24"/>
+          <w:szCs w:val="24"/>
+        </w:rPr>
+      </w:pPr>
+      <w:r>
+        <w:rPr>
+          <w:noProof/>
+        </w:rPr>
+        <w:drawing>
+          <wp:inline distT="0" distB="0" distL="0" distR="0" wp14:anchorId="5F44336D" wp14:editId="5675B8FC">
+            <wp:extent cx="4105275" cy="2238375"/>
+            <wp:effectExtent l="0" t="0" r="9525" b="9525"/>
+            <wp:docPr id="5" name="Image 5" descr="Une image contenant texte&#10;&#10;Description générée automatiquement"/>
+            <wp:cNvGraphicFramePr>
+              <a:graphicFrameLocks xmlns:a="http://schemas.openxmlformats.org/drawingml/2006/main" noChangeAspect="1"/>
+            </wp:cNvGraphicFramePr>
+            <a:graphic xmlns:a="http://schemas.openxmlformats.org/drawingml/2006/main">
+              <a:graphicData uri="http://schemas.openxmlformats.org/drawingml/2006/picture">
+                <pic:pic xmlns:pic="http://schemas.openxmlformats.org/drawingml/2006/picture">
+                  <pic:nvPicPr>
+                    <pic:cNvPr id="5" name="Image 5" descr="Une image contenant texte&#10;&#10;Description générée automatiquement"/>
+                    <pic:cNvPicPr/>
+                  </pic:nvPicPr>
+                  <pic:blipFill>
+                    <a:blip r:embed="rId11"/>
+                    <a:stretch>
+                      <a:fillRect/>
+                    </a:stretch>
+                  </pic:blipFill>
+                  <pic:spPr>
+                    <a:xfrm>
+                      <a:off x="0" y="0"/>
+                      <a:ext cx="4105275" cy="2238375"/>
+                    </a:xfrm>
+                    <a:prstGeom prst="rect">
+                      <a:avLst/>
+                    </a:prstGeom>
+                  </pic:spPr>
+                </pic:pic>
+              </a:graphicData>
+            </a:graphic>
+          </wp:inline>
+        </w:drawing>
+      </w:r>
+    </w:p>
+    <w:p>
+      <w:pPr>
+        <w:rPr>
+          <w:sz w:val="24"/>
+          <w:szCs w:val="24"/>
+        </w:rPr>
+      </w:pPr>
+      <w:r>
+        <w:rPr>
+          <w:sz w:val="24"/>
+          <w:szCs w:val="24"/>
+        </w:rPr>
+        <w:t>L’exemple du dessus montre bien que la photo à les dimensions d’un carré et montre que la photo respecte l’extension en png.</w:t>
+      </w:r>
+    </w:p>
+    <w:p>
+      <w:pPr>
+        <w:rPr>
+          <w:color w:val="FF0000"/>
+          <w:sz w:val="24"/>
+          <w:szCs w:val="24"/>
+        </w:rPr>
+      </w:pPr>
+    </w:p>
+    <w:p>
+      <w:pPr>
+        <w:rPr>
+          <w:color w:val="FF0000"/>
+          <w:sz w:val="24"/>
+          <w:szCs w:val="24"/>
+        </w:rPr>
+      </w:pPr>
+    </w:p>
+    <w:p>
+      <w:pPr>
+        <w:rPr>
+          <w:color w:val="FF0000"/>
+          <w:sz w:val="24"/>
+          <w:szCs w:val="24"/>
+        </w:rPr>
+      </w:pPr>
+    </w:p>
+    <w:p>
+      <w:pPr>
+        <w:rPr>
+          <w:color w:val="FF0000"/>
+          <w:sz w:val="24"/>
+          <w:szCs w:val="24"/>
+        </w:rPr>
+      </w:pPr>
+    </w:p>
+    <w:p>
+      <w:pPr>
+        <w:rPr>
+          <w:color w:val="FF0000"/>
+          <w:sz w:val="24"/>
+          <w:szCs w:val="24"/>
+        </w:rPr>
+      </w:pPr>
+    </w:p>
+    <w:p>
+      <w:pPr>
+        <w:rPr>
+          <w:color w:val="FF0000"/>
+          <w:sz w:val="24"/>
+          <w:szCs w:val="24"/>
+        </w:rPr>
+      </w:pPr>
+    </w:p>
+    <w:p>
+      <w:pPr>
+        <w:rPr>
+          <w:color w:val="FF0000"/>
+          <w:sz w:val="24"/>
+          <w:szCs w:val="24"/>
+        </w:rPr>
+      </w:pPr>
+    </w:p>
+    <w:p>
+      <w:pPr>
+        <w:rPr>
+          <w:color w:val="FF0000"/>
+          <w:sz w:val="24"/>
+          <w:szCs w:val="24"/>
+        </w:rPr>
+      </w:pPr>
+    </w:p>
+    <w:p>
+      <w:pPr>
+        <w:rPr>
+          <w:color w:val="FF0000"/>
+          <w:sz w:val="24"/>
+          <w:szCs w:val="24"/>
+        </w:rPr>
+      </w:pPr>
+    </w:p>
+    <w:p>
+      <w:pPr>
+        <w:rPr>
+          <w:color w:val="FF0000"/>
+          <w:sz w:val="24"/>
+          <w:szCs w:val="24"/>
+        </w:rPr>
+      </w:pPr>
+    </w:p>
+    <w:p>
+      <w:pPr>
+        <w:rPr>
+          <w:color w:val="FF0000"/>
+          <w:sz w:val="24"/>
+          <w:szCs w:val="24"/>
+        </w:rPr>
+      </w:pPr>
+    </w:p>
+    <w:p>
+      <w:pPr>
+        <w:rPr>
+          <w:color w:val="FF0000"/>
+          <w:sz w:val="24"/>
+          <w:szCs w:val="24"/>
+        </w:rPr>
+      </w:pPr>
+    </w:p>
+    <w:p>
+      <w:pPr>
+        <w:rPr>
+          <w:color w:val="FF0000"/>
+          <w:sz w:val="24"/>
+          <w:szCs w:val="24"/>
+        </w:rPr>
+      </w:pPr>
+    </w:p>
+    <w:p>
+      <w:pPr>
+        <w:rPr>
+          <w:color w:val="FF0000"/>
+          <w:sz w:val="24"/>
+          <w:szCs w:val="24"/>
+        </w:rPr>
+      </w:pPr>
+    </w:p>
+    <w:p>
+      <w:pPr>
+        <w:rPr>
+          <w:color w:val="FF0000"/>
+          <w:sz w:val="24"/>
+          <w:szCs w:val="24"/>
+        </w:rPr>
+      </w:pPr>
+    </w:p>
+    <w:p>
+      <w:pPr>
+        <w:rPr>
+          <w:color w:val="FF0000"/>
+          <w:sz w:val="24"/>
+          <w:szCs w:val="24"/>
+        </w:rPr>
+      </w:pPr>
+    </w:p>
+    <w:p>
+      <w:pPr>
+        <w:rPr>
+          <w:color w:val="FF0000"/>
+          <w:sz w:val="24"/>
+          <w:szCs w:val="24"/>
+        </w:rPr>
+      </w:pPr>
+    </w:p>
+    <w:p>
+      <w:pPr>
+        <w:rPr>
+          <w:color w:val="FF0000"/>
+          <w:sz w:val="24"/>
+          <w:szCs w:val="24"/>
+        </w:rPr>
+      </w:pPr>
+    </w:p>
+    <w:p>
+      <w:pPr>
+        <w:rPr>
+          <w:color w:val="FF0000"/>
+          <w:sz w:val="24"/>
+          <w:szCs w:val="24"/>
+        </w:rPr>
+      </w:pPr>
+    </w:p>
+    <w:p>
+      <w:pPr>
+        <w:rPr>
+          <w:color w:val="FF0000"/>
+          <w:sz w:val="24"/>
+          <w:szCs w:val="24"/>
+        </w:rPr>
+      </w:pPr>
+    </w:p>
+    <w:p>
+      <w:pPr>
+        <w:rPr>
+          <w:color w:val="FF0000"/>
+          <w:sz w:val="24"/>
+          <w:szCs w:val="24"/>
+        </w:rPr>
+      </w:pPr>
+    </w:p>
+    <w:p>
+      <w:pPr>
+        <w:rPr>
+          <w:color w:val="FF0000"/>
+          <w:sz w:val="24"/>
+          <w:szCs w:val="24"/>
+        </w:rPr>
+      </w:pPr>
+    </w:p>
+    <w:p>
+      <w:pPr>
+        <w:rPr>
+          <w:color w:val="FF0000"/>
+          <w:sz w:val="24"/>
+          <w:szCs w:val="24"/>
+        </w:rPr>
+      </w:pPr>
+    </w:p>
+    <w:p>
+      <w:pPr>
+        <w:rPr>
+          <w:color w:val="FF0000"/>
+          <w:sz w:val="24"/>
+          <w:szCs w:val="24"/>
+        </w:rPr>
+      </w:pPr>
+    </w:p>
+    <w:p>
+      <w:pPr>
+        <w:rPr>
+          <w:color w:val="FF0000"/>
+          <w:sz w:val="24"/>
+          <w:szCs w:val="24"/>
+        </w:rPr>
+      </w:pPr>
+    </w:p>
+    <w:p>
+      <w:pPr>
+        <w:rPr>
+          <w:sz w:val="24"/>
+          <w:szCs w:val="24"/>
+        </w:rPr>
+      </w:pPr>
+      <w:r>
+        <w:rPr>
+          <w:sz w:val="24"/>
+          <w:szCs w:val="24"/>
+        </w:rPr>
+        <w:t>Stagiaires ayant créés le document :</w:t>
+      </w:r>
+    </w:p>
+    <w:p>
+      <w:pPr>
+        <w:rPr>
+          <w:sz w:val="24"/>
+          <w:szCs w:val="24"/>
+        </w:rPr>
+      </w:pPr>
+      <w:r>
+        <w:rPr>
+          <w:sz w:val="24"/>
+          <w:szCs w:val="24"/>
+        </w:rPr>
+        <w:t>-Mey Tristan</w:t>
+      </w:r>
+    </w:p>
+    <w:p>
+      <w:pPr>
+        <w:rPr>
+          <w:sz w:val="24"/>
+          <w:szCs w:val="24"/>
+        </w:rPr>
+      </w:pPr>
+      <w:r>
+        <w:rPr>
+          <w:sz w:val="24"/>
+          <w:szCs w:val="24"/>
+        </w:rPr>
+        <w:t>-</w:t>
       </w:r>
       <w:proofErr w:type="spellStart"/>
       <w:r>
@@ -125,7 +1322,7 @@
           <w:sz w:val="24"/>
           <w:szCs w:val="24"/>
         </w:rPr>
-        <w:t>Êtes vous</w:t>
+        <w:t>Roess</w:t>
       </w:r>
       <w:proofErr w:type="spellEnd"/>
       <w:r>
@@ -133,236 +1330,6 @@
           <w:sz w:val="24"/>
           <w:szCs w:val="24"/>
         </w:rPr>
-        <w:t xml:space="preserve"> sûr de supprimer le produit ?’ cela va instantanément le supprimer.</w:t>
-      </w:r>
-    </w:p>
-    <w:p>
-      <w:pPr>
-        <w:rPr>
-          <w:sz w:val="24"/>
-          <w:szCs w:val="24"/>
-        </w:rPr>
-      </w:pPr>
-    </w:p>
-    <w:p>
-      <w:pPr>
-        <w:rPr>
-          <w:sz w:val="24"/>
-          <w:szCs w:val="24"/>
-        </w:rPr>
-      </w:pPr>
-      <w:r>
-        <w:rPr>
-          <w:sz w:val="24"/>
-          <w:szCs w:val="24"/>
-        </w:rPr>
-        <w:t>Si vous voulez changer une description cela vous mettra une alerte que la description à bien été changer mais pensez à bien rafraichir la page pour voir le changement.</w:t>
-      </w:r>
-      <w:r>
-        <w:rPr>
-          <w:sz w:val="24"/>
-          <w:szCs w:val="24"/>
-        </w:rPr>
-        <w:t xml:space="preserve"> Il faut savoir que la description ne peut pas faire plus de 700 caractères donc faites bien attentions avant de valider.</w:t>
-      </w:r>
-    </w:p>
-    <w:p>
-      <w:pPr>
-        <w:rPr>
-          <w:sz w:val="24"/>
-          <w:szCs w:val="24"/>
-        </w:rPr>
-      </w:pPr>
-    </w:p>
-    <w:p>
-      <w:pPr>
-        <w:rPr>
-          <w:sz w:val="24"/>
-          <w:szCs w:val="24"/>
-        </w:rPr>
-      </w:pPr>
-      <w:r>
-        <w:rPr>
-          <w:sz w:val="24"/>
-          <w:szCs w:val="24"/>
-        </w:rPr>
-        <w:t xml:space="preserve">Pour changer le type d’un produit dans le catalogue EPI </w:t>
-      </w:r>
-      <w:proofErr w:type="spellStart"/>
-      <w:r>
-        <w:rPr>
-          <w:sz w:val="24"/>
-          <w:szCs w:val="24"/>
-        </w:rPr>
-        <w:t>rappelez vous</w:t>
-      </w:r>
-      <w:proofErr w:type="spellEnd"/>
-      <w:r>
-        <w:rPr>
-          <w:sz w:val="24"/>
-          <w:szCs w:val="24"/>
-        </w:rPr>
-        <w:t xml:space="preserve"> que vous allez changer les contraintes pour ce produit. C’est-à-dire que certains types de métier n’auront </w:t>
-      </w:r>
-      <w:r>
-        <w:rPr>
-          <w:sz w:val="24"/>
-          <w:szCs w:val="24"/>
-        </w:rPr>
-        <w:t>peut-être</w:t>
-      </w:r>
-      <w:r>
-        <w:rPr>
-          <w:sz w:val="24"/>
-          <w:szCs w:val="24"/>
-        </w:rPr>
-        <w:t xml:space="preserve"> plus accès à ce produit et les contraintes de quantité vont aussi possiblement changer.</w:t>
-      </w:r>
-    </w:p>
-    <w:p>
-      <w:pPr>
-        <w:rPr>
-          <w:sz w:val="24"/>
-          <w:szCs w:val="24"/>
-        </w:rPr>
-      </w:pPr>
-    </w:p>
-    <w:p>
-      <w:pPr>
-        <w:rPr>
-          <w:color w:val="FF0000"/>
-          <w:sz w:val="24"/>
-          <w:szCs w:val="24"/>
-        </w:rPr>
-      </w:pPr>
-      <w:r>
-        <w:rPr>
-          <w:color w:val="FF0000"/>
-          <w:sz w:val="24"/>
-          <w:szCs w:val="24"/>
-        </w:rPr>
-        <w:t>Dans l’idéal, veuillez attendre la réinitialisation du site d’une année à l’autre pour supprimer des produits. Cela évitera un bon nombre de problèmes si des commandes avec le produit dans leurs paniers sont en cours ou même dans leurs historique</w:t>
-      </w:r>
-      <w:r>
-        <w:rPr>
-          <w:color w:val="FF0000"/>
-          <w:sz w:val="24"/>
-          <w:szCs w:val="24"/>
-        </w:rPr>
-        <w:t>s</w:t>
-      </w:r>
-      <w:r>
-        <w:rPr>
-          <w:color w:val="FF0000"/>
-          <w:sz w:val="24"/>
-          <w:szCs w:val="24"/>
-        </w:rPr>
-        <w:t xml:space="preserve"> de commandes.</w:t>
-      </w:r>
-    </w:p>
-    <w:p>
-      <w:pPr>
-        <w:rPr>
-          <w:color w:val="FF0000"/>
-          <w:sz w:val="24"/>
-          <w:szCs w:val="24"/>
-        </w:rPr>
-      </w:pPr>
-    </w:p>
-    <w:p>
-      <w:pPr>
-        <w:rPr>
-          <w:color w:val="FF0000"/>
-          <w:sz w:val="24"/>
-          <w:szCs w:val="24"/>
-        </w:rPr>
-      </w:pPr>
-    </w:p>
-    <w:p>
-      <w:pPr>
-        <w:rPr>
-          <w:color w:val="FF0000"/>
-          <w:sz w:val="24"/>
-          <w:szCs w:val="24"/>
-        </w:rPr>
-      </w:pPr>
-    </w:p>
-    <w:p>
-      <w:pPr>
-        <w:rPr>
-          <w:color w:val="FF0000"/>
-          <w:sz w:val="24"/>
-          <w:szCs w:val="24"/>
-        </w:rPr>
-      </w:pPr>
-    </w:p>
-    <w:p>
-      <w:pPr>
-        <w:rPr>
-          <w:color w:val="FF0000"/>
-          <w:sz w:val="24"/>
-          <w:szCs w:val="24"/>
-        </w:rPr>
-      </w:pPr>
-    </w:p>
-    <w:p>
-      <w:pPr>
-        <w:rPr>
-          <w:sz w:val="24"/>
-          <w:szCs w:val="24"/>
-        </w:rPr>
-      </w:pPr>
-      <w:r>
-        <w:rPr>
-          <w:sz w:val="24"/>
-          <w:szCs w:val="24"/>
-        </w:rPr>
-        <w:t>Stagiaires ayant créés le document :</w:t>
-      </w:r>
-    </w:p>
-    <w:p>
-      <w:pPr>
-        <w:rPr>
-          <w:sz w:val="24"/>
-          <w:szCs w:val="24"/>
-        </w:rPr>
-      </w:pPr>
-      <w:r>
-        <w:rPr>
-          <w:sz w:val="24"/>
-          <w:szCs w:val="24"/>
-        </w:rPr>
-        <w:t>-Mey Tristan</w:t>
-      </w:r>
-    </w:p>
-    <w:p>
-      <w:pPr>
-        <w:rPr>
-          <w:sz w:val="24"/>
-          <w:szCs w:val="24"/>
-        </w:rPr>
-      </w:pPr>
-      <w:r>
-        <w:rPr>
-          <w:sz w:val="24"/>
-          <w:szCs w:val="24"/>
-        </w:rPr>
-        <w:t>-</w:t>
-      </w:r>
-      <w:proofErr w:type="spellStart"/>
-      <w:r>
-        <w:rPr>
-          <w:sz w:val="24"/>
-          <w:szCs w:val="24"/>
-        </w:rPr>
-        <w:t>Roess</w:t>
-      </w:r>
-      <w:proofErr w:type="spellEnd"/>
-      <w:r>
-        <w:rPr>
-          <w:sz w:val="24"/>
-          <w:szCs w:val="24"/>
-        </w:rPr>
         <w:t xml:space="preserve"> Matthieu</w:t>
       </w:r>
     </w:p>
@@ -382,7 +1349,7 @@
       </w:r>
     </w:p>
     <w:sectPr>
-      <w:footerReference w:type="default" r:id="rId7"/>
+      <w:footerReference w:type="default" r:id="rId12"/>
       <w:pgSz w:w="11906" w:h="16838"/>
       <w:pgMar w:top="1417" w:right="1417" w:bottom="1417" w:left="1417" w:header="708" w:footer="708" w:gutter="0"/>
       <w:cols w:space="708"/>
@@ -429,7 +1396,13 @@
     </w:r>
     <w:proofErr w:type="gramEnd"/>
     <w:r>
-      <w:t xml:space="preserve"> : 20/03/2023 </w:t>
+      <w:t> : 2</w:t>
+    </w:r>
+    <w:r>
+      <w:t>1</w:t>
+    </w:r>
+    <w:r>
+      <w:t xml:space="preserve">/03/2023 </w:t>
     </w:r>
   </w:p>
   <w:p>
@@ -437,7 +1410,13 @@
       <w:pStyle w:val="Pieddepage"/>
     </w:pPr>
     <w:r>
-      <w:t>Modifié le : 20/03/2023</w:t>
+      <w:t>Modifié le : 2</w:t>
+    </w:r>
+    <w:r>
+      <w:t>1</w:t>
+    </w:r>
+    <w:r>
+      <w:t>/03/2023</w:t>
     </w:r>
   </w:p>
 </w:ftr>

</xml_diff>